<commit_message>
update predict_model and README
</commit_message>
<xml_diff>
--- a/README.docx
+++ b/README.docx
@@ -2,6 +2,51 @@
 <file path=word/document.xml><?xml version="1.0" encoding="utf-8"?>
 <w:document xmlns:wpc="http://schemas.microsoft.com/office/word/2010/wordprocessingCanvas" xmlns:cx="http://schemas.microsoft.com/office/drawing/2014/chartex" xmlns:cx1="http://schemas.microsoft.com/office/drawing/2015/9/8/chartex" xmlns:cx2="http://schemas.microsoft.com/office/drawing/2015/10/21/chartex" xmlns:cx3="http://schemas.microsoft.com/office/drawing/2016/5/9/chartex" xmlns:cx4="http://schemas.microsoft.com/office/drawing/2016/5/10/chartex" xmlns:cx5="http://schemas.microsoft.com/office/drawing/2016/5/11/chartex" xmlns:cx6="http://schemas.microsoft.com/office/drawing/2016/5/12/chartex" xmlns:cx7="http://schemas.microsoft.com/office/drawing/2016/5/13/chartex" xmlns:cx8="http://schemas.microsoft.com/office/drawing/2016/5/14/chartex" xmlns:mc="http://schemas.openxmlformats.org/markup-compatibility/2006" xmlns:aink="http://schemas.microsoft.com/office/drawing/2016/ink" xmlns:am3d="http://schemas.microsoft.com/office/drawing/2017/model3d" xmlns:o="urn:schemas-microsoft-com:office:office" xmlns:oel="http://schemas.microsoft.com/office/2019/extlst" xmlns:r="http://schemas.openxmlformats.org/officeDocument/2006/relationships" xmlns:m="http://schemas.openxmlformats.org/officeDocument/2006/math" xmlns:v="urn:schemas-microsoft-com:vml" xmlns:wp14="http://schemas.microsoft.com/office/word/2010/wordprocessingDrawing" xmlns:wp="http://schemas.openxmlformats.org/drawingml/2006/wordprocessingDrawing" xmlns:w10="urn:schemas-microsoft-com:office:word" xmlns:w="http://schemas.openxmlformats.org/wordprocessingml/2006/main" xmlns:w14="http://schemas.microsoft.com/office/word/2010/wordml" xmlns:w15="http://schemas.microsoft.com/office/word/2012/wordml" xmlns:w16cex="http://schemas.microsoft.com/office/word/2018/wordml/cex" xmlns:w16cid="http://schemas.microsoft.com/office/word/2016/wordml/cid" xmlns:w16="http://schemas.microsoft.com/office/word/2018/wordml" xmlns:w16du="http://schemas.microsoft.com/office/word/2023/wordml/word16du" xmlns:w16sdtdh="http://schemas.microsoft.com/office/word/2020/wordml/sdtdatahash" xmlns:w16sdtfl="http://schemas.microsoft.com/office/word/2024/wordml/sdtformatlock" xmlns:w16se="http://schemas.microsoft.com/office/word/2015/wordml/symex" xmlns:wpg="http://schemas.microsoft.com/office/word/2010/wordprocessingGroup" xmlns:wpi="http://schemas.microsoft.com/office/word/2010/wordprocessingInk" xmlns:wne="http://schemas.microsoft.com/office/word/2006/wordml" xmlns:wps="http://schemas.microsoft.com/office/word/2010/wordprocessingShape" mc:Ignorable="w14 w15 w16se w16cid w16 w16cex w16sdtdh w16sdtfl w16du wp14">
   <w:body>
+    <w:p/>
+    <w:p>
+      <w:proofErr w:type="spellStart"/>
+      <w:r>
+        <w:t>Github</w:t>
+      </w:r>
+      <w:proofErr w:type="spellEnd"/>
+      <w:r>
+        <w:t xml:space="preserve">: </w:t>
+      </w:r>
+      <w:hyperlink r:id="rId5" w:history="1">
+        <w:r>
+          <w:rPr>
+            <w:rStyle w:val="Hyperlink"/>
+          </w:rPr>
+          <w:t>https://github.com/kevin-crystal-njit/spark_wine_quality_predictor/tree/main</w:t>
+        </w:r>
+      </w:hyperlink>
+      <w:r>
+        <w:t xml:space="preserve"> </w:t>
+      </w:r>
+    </w:p>
+    <w:p>
+      <w:r>
+        <w:t xml:space="preserve">Docker Hub: </w:t>
+      </w:r>
+      <w:hyperlink r:id="rId6" w:history="1">
+        <w:r>
+          <w:rPr>
+            <w:rStyle w:val="Hyperlink"/>
+          </w:rPr>
+          <w:t>https://hub.docker.com/r/kc694/my-spark-app</w:t>
+        </w:r>
+      </w:hyperlink>
+      <w:r>
+        <w:t xml:space="preserve"> </w:t>
+      </w:r>
+    </w:p>
+    <w:p>
+      <w:pPr>
+        <w:rPr>
+          <w:u w:val="single"/>
+        </w:rPr>
+      </w:pPr>
+    </w:p>
     <w:p>
       <w:pPr>
         <w:rPr>
@@ -90,8 +135,13 @@
         </w:numPr>
       </w:pPr>
       <w:r>
-        <w:t>EC2 Key Pair: carRekognition</w:t>
-      </w:r>
+        <w:t xml:space="preserve">EC2 Key Pair: </w:t>
+      </w:r>
+      <w:proofErr w:type="spellStart"/>
+      <w:r>
+        <w:t>carRekognition</w:t>
+      </w:r>
+      <w:proofErr w:type="spellEnd"/>
     </w:p>
     <w:p>
       <w:pPr>
@@ -104,9 +154,11 @@
       <w:r>
         <w:t xml:space="preserve">Service Role: </w:t>
       </w:r>
+      <w:proofErr w:type="spellStart"/>
       <w:r>
         <w:t>EMR_DefaultRole</w:t>
       </w:r>
+      <w:proofErr w:type="spellEnd"/>
     </w:p>
     <w:p>
       <w:pPr>
@@ -224,7 +276,19 @@
         <w:rPr>
           <w:u w:val="single"/>
         </w:rPr>
-        <w:t xml:space="preserve"> (persists after initial setup)</w:t>
+        <w:t xml:space="preserve"> (persists after initial setup</w:t>
+      </w:r>
+      <w:r>
+        <w:rPr>
+          <w:u w:val="single"/>
+        </w:rPr>
+        <w:t xml:space="preserve"> so files aren’t lost when EMR cluster terminates</w:t>
+      </w:r>
+      <w:r>
+        <w:rPr>
+          <w:u w:val="single"/>
+        </w:rPr>
+        <w:t>)</w:t>
       </w:r>
     </w:p>
     <w:p>
@@ -295,7 +359,7 @@
         <w:rPr>
           <w:u w:val="single"/>
         </w:rPr>
-        <w:t>Training and Validating the Model</w:t>
+        <w:t>Training the Model</w:t>
       </w:r>
       <w:r>
         <w:rPr>
@@ -331,8 +395,13 @@
         <w:t xml:space="preserve">SSH into the master node </w:t>
       </w:r>
       <w:r>
-        <w:t>using MobaXterm</w:t>
-      </w:r>
+        <w:t xml:space="preserve">using </w:t>
+      </w:r>
+      <w:proofErr w:type="spellStart"/>
+      <w:r>
+        <w:t>MobaXterm</w:t>
+      </w:r>
+      <w:proofErr w:type="spellEnd"/>
     </w:p>
     <w:p>
       <w:pPr>
@@ -343,8 +412,13 @@
         </w:numPr>
       </w:pPr>
       <w:r>
-        <w:t>User: hadoop</w:t>
-      </w:r>
+        <w:t xml:space="preserve">User: </w:t>
+      </w:r>
+      <w:proofErr w:type="spellStart"/>
+      <w:r>
+        <w:t>hadoop</w:t>
+      </w:r>
+      <w:proofErr w:type="spellEnd"/>
     </w:p>
     <w:p>
       <w:pPr>
@@ -355,8 +429,13 @@
         </w:numPr>
       </w:pPr>
       <w:r>
-        <w:t>Private key: select carRekognition.pem</w:t>
-      </w:r>
+        <w:t xml:space="preserve">Private key: select </w:t>
+      </w:r>
+      <w:proofErr w:type="spellStart"/>
+      <w:r>
+        <w:t>carRekognition.pem</w:t>
+      </w:r>
+      <w:proofErr w:type="spellEnd"/>
     </w:p>
     <w:p>
       <w:pPr>
@@ -367,7 +446,23 @@
         </w:numPr>
       </w:pPr>
       <w:r>
-        <w:t>Run “sudo python3 -m pip install numpy”</w:t>
+        <w:t>Run “</w:t>
+      </w:r>
+      <w:proofErr w:type="spellStart"/>
+      <w:r>
+        <w:t>sudo</w:t>
+      </w:r>
+      <w:proofErr w:type="spellEnd"/>
+      <w:r>
+        <w:t xml:space="preserve"> python3 -m pip install </w:t>
+      </w:r>
+      <w:proofErr w:type="spellStart"/>
+      <w:r>
+        <w:t>numpy</w:t>
+      </w:r>
+      <w:proofErr w:type="spellEnd"/>
+      <w:r>
+        <w:t>”</w:t>
       </w:r>
     </w:p>
     <w:p>
@@ -391,6 +486,7 @@
         </w:numPr>
       </w:pPr>
       <w:r>
+        <w:lastRenderedPageBreak/>
         <w:t>add the train_model.py script</w:t>
       </w:r>
     </w:p>
@@ -420,10 +516,121 @@
     </w:p>
     <w:p>
       <w:pPr>
+        <w:rPr>
+          <w:u w:val="single"/>
+        </w:rPr>
+      </w:pPr>
+    </w:p>
+    <w:p>
+      <w:pPr>
+        <w:rPr>
+          <w:u w:val="single"/>
+        </w:rPr>
+      </w:pPr>
+      <w:r>
+        <w:rPr>
+          <w:u w:val="single"/>
+        </w:rPr>
+        <w:t>Validating the Model</w:t>
+      </w:r>
+    </w:p>
+    <w:p>
+      <w:pPr>
         <w:pStyle w:val="ListParagraph"/>
         <w:numPr>
           <w:ilvl w:val="0"/>
-          <w:numId w:val="2"/>
+          <w:numId w:val="5"/>
+        </w:numPr>
+      </w:pPr>
+      <w:r>
+        <w:t>Get the master node’s Public IPv4 DNS from the EC2 Dashboard</w:t>
+      </w:r>
+    </w:p>
+    <w:p>
+      <w:pPr>
+        <w:pStyle w:val="ListParagraph"/>
+        <w:numPr>
+          <w:ilvl w:val="0"/>
+          <w:numId w:val="5"/>
+        </w:numPr>
+      </w:pPr>
+      <w:r>
+        <w:t xml:space="preserve">SSH into the master node using </w:t>
+      </w:r>
+      <w:proofErr w:type="spellStart"/>
+      <w:r>
+        <w:t>MobaXterm</w:t>
+      </w:r>
+      <w:proofErr w:type="spellEnd"/>
+    </w:p>
+    <w:p>
+      <w:pPr>
+        <w:pStyle w:val="ListParagraph"/>
+        <w:numPr>
+          <w:ilvl w:val="1"/>
+          <w:numId w:val="5"/>
+        </w:numPr>
+      </w:pPr>
+      <w:r>
+        <w:t xml:space="preserve">User: </w:t>
+      </w:r>
+      <w:proofErr w:type="spellStart"/>
+      <w:r>
+        <w:t>hadoop</w:t>
+      </w:r>
+      <w:proofErr w:type="spellEnd"/>
+    </w:p>
+    <w:p>
+      <w:pPr>
+        <w:pStyle w:val="ListParagraph"/>
+        <w:numPr>
+          <w:ilvl w:val="1"/>
+          <w:numId w:val="5"/>
+        </w:numPr>
+      </w:pPr>
+      <w:r>
+        <w:t xml:space="preserve">Private key: select </w:t>
+      </w:r>
+      <w:proofErr w:type="spellStart"/>
+      <w:r>
+        <w:t>carRekognition.pem</w:t>
+      </w:r>
+      <w:proofErr w:type="spellEnd"/>
+    </w:p>
+    <w:p>
+      <w:pPr>
+        <w:pStyle w:val="ListParagraph"/>
+        <w:numPr>
+          <w:ilvl w:val="0"/>
+          <w:numId w:val="5"/>
+        </w:numPr>
+      </w:pPr>
+      <w:r>
+        <w:t>Run “</w:t>
+      </w:r>
+      <w:proofErr w:type="spellStart"/>
+      <w:r>
+        <w:t>sudo</w:t>
+      </w:r>
+      <w:proofErr w:type="spellEnd"/>
+      <w:r>
+        <w:t xml:space="preserve"> python3 -m pip install </w:t>
+      </w:r>
+      <w:proofErr w:type="spellStart"/>
+      <w:r>
+        <w:t>numpy</w:t>
+      </w:r>
+      <w:proofErr w:type="spellEnd"/>
+      <w:r>
+        <w:t>”</w:t>
+      </w:r>
+    </w:p>
+    <w:p>
+      <w:pPr>
+        <w:pStyle w:val="ListParagraph"/>
+        <w:numPr>
+          <w:ilvl w:val="0"/>
+          <w:numId w:val="5"/>
         </w:numPr>
       </w:pPr>
       <w:r>
@@ -435,7 +642,7 @@
         <w:pStyle w:val="ListParagraph"/>
         <w:numPr>
           <w:ilvl w:val="0"/>
-          <w:numId w:val="2"/>
+          <w:numId w:val="5"/>
         </w:numPr>
       </w:pPr>
       <w:r>
@@ -447,7 +654,7 @@
         <w:pStyle w:val="ListParagraph"/>
         <w:numPr>
           <w:ilvl w:val="0"/>
-          <w:numId w:val="2"/>
+          <w:numId w:val="5"/>
         </w:numPr>
       </w:pPr>
       <w:r>
@@ -461,6 +668,12 @@
           <w:u w:val="single"/>
         </w:rPr>
         <w:t>Testing the Model</w:t>
+      </w:r>
+      <w:r>
+        <w:rPr>
+          <w:u w:val="single"/>
+        </w:rPr>
+        <w:t xml:space="preserve"> with Docker</w:t>
       </w:r>
     </w:p>
     <w:p>
@@ -470,9 +683,24 @@
           <w:ilvl w:val="0"/>
           <w:numId w:val="3"/>
         </w:numPr>
-      </w:pPr>
-      <w:r>
+        <w:rPr>
+          <w:i/>
+          <w:iCs/>
+        </w:rPr>
+      </w:pPr>
+      <w:r>
+        <w:rPr>
+          <w:i/>
+          <w:iCs/>
+        </w:rPr>
         <w:t xml:space="preserve">Set up new EC2 </w:t>
+      </w:r>
+      <w:r>
+        <w:rPr>
+          <w:i/>
+          <w:iCs/>
+        </w:rPr>
+        <w:t>(called “Project 2”)</w:t>
       </w:r>
     </w:p>
     <w:p>
@@ -482,15 +710,47 @@
           <w:ilvl w:val="0"/>
           <w:numId w:val="3"/>
         </w:numPr>
-      </w:pPr>
-      <w:r>
+        <w:rPr>
+          <w:i/>
+          <w:iCs/>
+        </w:rPr>
+      </w:pPr>
+      <w:r>
+        <w:rPr>
+          <w:i/>
+          <w:iCs/>
+        </w:rPr>
         <w:t>S</w:t>
       </w:r>
       <w:r>
+        <w:rPr>
+          <w:i/>
+          <w:iCs/>
+        </w:rPr>
         <w:t>et up Docker</w:t>
       </w:r>
       <w:r>
-        <w:t xml:space="preserve"> through MobaXterm SSH</w:t>
+        <w:rPr>
+          <w:i/>
+          <w:iCs/>
+        </w:rPr>
+        <w:t xml:space="preserve"> through </w:t>
+      </w:r>
+      <w:proofErr w:type="spellStart"/>
+      <w:r>
+        <w:rPr>
+          <w:i/>
+          <w:iCs/>
+        </w:rPr>
+        <w:t>MobaXterm</w:t>
+      </w:r>
+      <w:proofErr w:type="spellEnd"/>
+      <w:r>
+        <w:rPr>
+          <w:i/>
+          <w:iCs/>
+        </w:rPr>
+        <w:t xml:space="preserve"> SSH</w:t>
       </w:r>
     </w:p>
     <w:p>
@@ -500,8 +760,16 @@
           <w:ilvl w:val="1"/>
           <w:numId w:val="3"/>
         </w:numPr>
-      </w:pPr>
-      <w:r>
+        <w:rPr>
+          <w:i/>
+          <w:iCs/>
+        </w:rPr>
+      </w:pPr>
+      <w:r>
+        <w:rPr>
+          <w:i/>
+          <w:iCs/>
+        </w:rPr>
         <w:t>yum update</w:t>
       </w:r>
     </w:p>
@@ -512,8 +780,16 @@
           <w:ilvl w:val="1"/>
           <w:numId w:val="3"/>
         </w:numPr>
-      </w:pPr>
-      <w:r>
+        <w:rPr>
+          <w:i/>
+          <w:iCs/>
+        </w:rPr>
+      </w:pPr>
+      <w:r>
+        <w:rPr>
+          <w:i/>
+          <w:iCs/>
+        </w:rPr>
         <w:t>yum install docker -y</w:t>
       </w:r>
     </w:p>
@@ -524,8 +800,16 @@
           <w:ilvl w:val="1"/>
           <w:numId w:val="3"/>
         </w:numPr>
-      </w:pPr>
-      <w:r>
+        <w:rPr>
+          <w:i/>
+          <w:iCs/>
+        </w:rPr>
+      </w:pPr>
+      <w:r>
+        <w:rPr>
+          <w:i/>
+          <w:iCs/>
+        </w:rPr>
         <w:t xml:space="preserve">service docker start </w:t>
       </w:r>
     </w:p>
@@ -536,9 +820,26 @@
           <w:ilvl w:val="1"/>
           <w:numId w:val="3"/>
         </w:numPr>
-      </w:pPr>
-      <w:r>
-        <w:t xml:space="preserve">usermod -a -G docker ec2-user </w:t>
+        <w:rPr>
+          <w:i/>
+          <w:iCs/>
+        </w:rPr>
+      </w:pPr>
+      <w:proofErr w:type="spellStart"/>
+      <w:r>
+        <w:rPr>
+          <w:i/>
+          <w:iCs/>
+        </w:rPr>
+        <w:t>usermod</w:t>
+      </w:r>
+      <w:proofErr w:type="spellEnd"/>
+      <w:r>
+        <w:rPr>
+          <w:i/>
+          <w:iCs/>
+        </w:rPr>
+        <w:t xml:space="preserve"> -a -G docker ec2-user </w:t>
       </w:r>
     </w:p>
     <w:p>
@@ -548,10 +849,20 @@
           <w:ilvl w:val="1"/>
           <w:numId w:val="3"/>
         </w:numPr>
-      </w:pPr>
-      <w:r>
+        <w:rPr>
+          <w:i/>
+          <w:iCs/>
+        </w:rPr>
+      </w:pPr>
+      <w:proofErr w:type="gramStart"/>
+      <w:r>
+        <w:rPr>
+          <w:i/>
+          <w:iCs/>
+        </w:rPr>
         <w:t>docker --version</w:t>
       </w:r>
+      <w:proofErr w:type="gramEnd"/>
     </w:p>
     <w:p>
       <w:pPr>
@@ -560,8 +871,16 @@
           <w:ilvl w:val="1"/>
           <w:numId w:val="3"/>
         </w:numPr>
-      </w:pPr>
-      <w:r>
+        <w:rPr>
+          <w:i/>
+          <w:iCs/>
+        </w:rPr>
+      </w:pPr>
+      <w:r>
+        <w:rPr>
+          <w:i/>
+          <w:iCs/>
+        </w:rPr>
         <w:t>restart SSH session</w:t>
       </w:r>
     </w:p>
@@ -572,12 +891,33 @@
           <w:ilvl w:val="0"/>
           <w:numId w:val="3"/>
         </w:numPr>
-      </w:pPr>
-      <w:r>
+        <w:rPr>
+          <w:i/>
+          <w:iCs/>
+        </w:rPr>
+      </w:pPr>
+      <w:r>
+        <w:rPr>
+          <w:i/>
+          <w:iCs/>
+        </w:rPr>
         <w:t xml:space="preserve">Add </w:t>
       </w:r>
-      <w:r>
-        <w:t>Dockerfile and predict_model.py to EC2</w:t>
+      <w:proofErr w:type="spellStart"/>
+      <w:r>
+        <w:rPr>
+          <w:i/>
+          <w:iCs/>
+        </w:rPr>
+        <w:t>Dockerfile</w:t>
+      </w:r>
+      <w:proofErr w:type="spellEnd"/>
+      <w:r>
+        <w:rPr>
+          <w:i/>
+          <w:iCs/>
+        </w:rPr>
+        <w:t xml:space="preserve"> and predict_model.py to EC2</w:t>
       </w:r>
     </w:p>
     <w:p>
@@ -587,18 +927,43 @@
           <w:ilvl w:val="0"/>
           <w:numId w:val="3"/>
         </w:numPr>
-      </w:pPr>
-      <w:r>
+        <w:rPr>
+          <w:i/>
+          <w:iCs/>
+        </w:rPr>
+      </w:pPr>
+      <w:r>
+        <w:rPr>
+          <w:i/>
+          <w:iCs/>
+        </w:rPr>
         <w:t>Run “</w:t>
       </w:r>
       <w:r>
         <w:rPr>
           <w:b/>
           <w:bCs/>
-        </w:rPr>
-        <w:t>docker build -t my-spark-app .</w:t>
-      </w:r>
-      <w:r>
+          <w:i/>
+          <w:iCs/>
+        </w:rPr>
+        <w:t>docker build -t my-spark-</w:t>
+      </w:r>
+      <w:proofErr w:type="gramStart"/>
+      <w:r>
+        <w:rPr>
+          <w:b/>
+          <w:bCs/>
+          <w:i/>
+          <w:iCs/>
+        </w:rPr>
+        <w:t>app .</w:t>
+      </w:r>
+      <w:proofErr w:type="gramEnd"/>
+      <w:r>
+        <w:rPr>
+          <w:i/>
+          <w:iCs/>
+        </w:rPr>
         <w:t>”</w:t>
       </w:r>
     </w:p>
@@ -703,7 +1068,15 @@
         <w:t xml:space="preserve">TestDataset.csv </w:t>
       </w:r>
       <w:r>
-        <w:t>to the EC2 with the MobaXterm GUI</w:t>
+        <w:t xml:space="preserve">to the EC2 with the </w:t>
+      </w:r>
+      <w:proofErr w:type="spellStart"/>
+      <w:r>
+        <w:t>MobaXterm</w:t>
+      </w:r>
+      <w:proofErr w:type="spellEnd"/>
+      <w:r>
+        <w:t xml:space="preserve"> GUI</w:t>
       </w:r>
     </w:p>
     <w:p>
@@ -722,10 +1095,314 @@
           <w:b/>
           <w:bCs/>
         </w:rPr>
-        <w:t>docker run -v /home/ec2-user:/data my-spark-app /data/ValidationDataset.csv</w:t>
+        <w:t>docker run -v /home/ec2-user:/data my-spark-app /data/</w:t>
+      </w:r>
+      <w:r>
+        <w:rPr>
+          <w:b/>
+          <w:bCs/>
+        </w:rPr>
+        <w:t xml:space="preserve"> </w:t>
+      </w:r>
+      <w:r>
+        <w:rPr>
+          <w:b/>
+          <w:bCs/>
+        </w:rPr>
+        <w:t>Test</w:t>
+      </w:r>
+      <w:r>
+        <w:rPr>
+          <w:b/>
+          <w:bCs/>
+        </w:rPr>
+        <w:t>Dataset</w:t>
+      </w:r>
+      <w:r>
+        <w:rPr>
+          <w:b/>
+          <w:bCs/>
+        </w:rPr>
+        <w:t>.csv</w:t>
       </w:r>
       <w:r>
         <w:t>”</w:t>
+      </w:r>
+    </w:p>
+    <w:p/>
+    <w:p>
+      <w:pPr>
+        <w:rPr>
+          <w:u w:val="single"/>
+        </w:rPr>
+      </w:pPr>
+      <w:r>
+        <w:rPr>
+          <w:u w:val="single"/>
+        </w:rPr>
+        <w:lastRenderedPageBreak/>
+        <w:t>Testing the Model</w:t>
+      </w:r>
+      <w:r>
+        <w:rPr>
+          <w:u w:val="single"/>
+        </w:rPr>
+        <w:t xml:space="preserve"> without Docker</w:t>
+      </w:r>
+    </w:p>
+    <w:p>
+      <w:pPr>
+        <w:pStyle w:val="ListParagraph"/>
+        <w:numPr>
+          <w:ilvl w:val="0"/>
+          <w:numId w:val="7"/>
+        </w:numPr>
+      </w:pPr>
+      <w:r>
+        <w:t>Run the following commands to prep the env:</w:t>
+      </w:r>
+    </w:p>
+    <w:p>
+      <w:pPr>
+        <w:pStyle w:val="ListParagraph"/>
+        <w:numPr>
+          <w:ilvl w:val="1"/>
+          <w:numId w:val="7"/>
+        </w:numPr>
+      </w:pPr>
+      <w:proofErr w:type="spellStart"/>
+      <w:r>
+        <w:t>sudo</w:t>
+      </w:r>
+      <w:proofErr w:type="spellEnd"/>
+      <w:r>
+        <w:t xml:space="preserve"> yum install java-17-amazon-corretto-devel -y</w:t>
+      </w:r>
+    </w:p>
+    <w:p>
+      <w:pPr>
+        <w:pStyle w:val="ListParagraph"/>
+        <w:numPr>
+          <w:ilvl w:val="1"/>
+          <w:numId w:val="7"/>
+        </w:numPr>
+      </w:pPr>
+      <w:proofErr w:type="spellStart"/>
+      <w:r>
+        <w:t>wget</w:t>
+      </w:r>
+      <w:proofErr w:type="spellEnd"/>
+      <w:r>
+        <w:t xml:space="preserve"> https://archive.apache.org/dist/spark/spark-3.5.4/spark-3.5.4-bin-hadoop3.tgz</w:t>
+      </w:r>
+    </w:p>
+    <w:p>
+      <w:pPr>
+        <w:pStyle w:val="ListParagraph"/>
+        <w:numPr>
+          <w:ilvl w:val="1"/>
+          <w:numId w:val="7"/>
+        </w:numPr>
+      </w:pPr>
+      <w:r>
+        <w:t>tar -</w:t>
+      </w:r>
+      <w:proofErr w:type="spellStart"/>
+      <w:r>
+        <w:t>xvzf</w:t>
+      </w:r>
+      <w:proofErr w:type="spellEnd"/>
+      <w:r>
+        <w:t xml:space="preserve"> spark-3.5.4-bin-hadoop3.tgz</w:t>
+      </w:r>
+    </w:p>
+    <w:p>
+      <w:pPr>
+        <w:pStyle w:val="ListParagraph"/>
+        <w:numPr>
+          <w:ilvl w:val="1"/>
+          <w:numId w:val="7"/>
+        </w:numPr>
+      </w:pPr>
+      <w:proofErr w:type="spellStart"/>
+      <w:r>
+        <w:t>sudo</w:t>
+      </w:r>
+      <w:proofErr w:type="spellEnd"/>
+      <w:r>
+        <w:t xml:space="preserve"> mv spark-3.5.4-bin-hadoop3 /opt/spark</w:t>
+      </w:r>
+    </w:p>
+    <w:p>
+      <w:pPr>
+        <w:pStyle w:val="ListParagraph"/>
+        <w:numPr>
+          <w:ilvl w:val="1"/>
+          <w:numId w:val="7"/>
+        </w:numPr>
+      </w:pPr>
+      <w:r>
+        <w:t>echo 'export SPARK_HOME=/opt/spark' &gt;&gt; ~</w:t>
+      </w:r>
+      <w:proofErr w:type="gramStart"/>
+      <w:r>
+        <w:t>/.</w:t>
+      </w:r>
+      <w:proofErr w:type="spellStart"/>
+      <w:r>
+        <w:t>bashrc</w:t>
+      </w:r>
+      <w:proofErr w:type="spellEnd"/>
+      <w:proofErr w:type="gramEnd"/>
+    </w:p>
+    <w:p>
+      <w:pPr>
+        <w:pStyle w:val="ListParagraph"/>
+        <w:numPr>
+          <w:ilvl w:val="1"/>
+          <w:numId w:val="7"/>
+        </w:numPr>
+      </w:pPr>
+      <w:r>
+        <w:t>echo 'export PATH=$</w:t>
+      </w:r>
+      <w:proofErr w:type="gramStart"/>
+      <w:r>
+        <w:t>PATH:$</w:t>
+      </w:r>
+      <w:proofErr w:type="gramEnd"/>
+      <w:r>
+        <w:t>SPARK_HOME/bin' &gt;&gt; ~</w:t>
+      </w:r>
+      <w:proofErr w:type="gramStart"/>
+      <w:r>
+        <w:t>/.</w:t>
+      </w:r>
+      <w:proofErr w:type="spellStart"/>
+      <w:r>
+        <w:t>bashrc</w:t>
+      </w:r>
+      <w:proofErr w:type="spellEnd"/>
+      <w:proofErr w:type="gramEnd"/>
+    </w:p>
+    <w:p>
+      <w:pPr>
+        <w:pStyle w:val="ListParagraph"/>
+        <w:numPr>
+          <w:ilvl w:val="1"/>
+          <w:numId w:val="7"/>
+        </w:numPr>
+      </w:pPr>
+      <w:r>
+        <w:t>source ~</w:t>
+      </w:r>
+      <w:proofErr w:type="gramStart"/>
+      <w:r>
+        <w:t>/.</w:t>
+      </w:r>
+      <w:proofErr w:type="spellStart"/>
+      <w:r>
+        <w:t>bashrc</w:t>
+      </w:r>
+      <w:proofErr w:type="spellEnd"/>
+      <w:proofErr w:type="gramEnd"/>
+    </w:p>
+    <w:p>
+      <w:pPr>
+        <w:pStyle w:val="ListParagraph"/>
+        <w:numPr>
+          <w:ilvl w:val="1"/>
+          <w:numId w:val="7"/>
+        </w:numPr>
+      </w:pPr>
+      <w:r>
+        <w:t>which spark-submit</w:t>
+      </w:r>
+    </w:p>
+    <w:p>
+      <w:pPr>
+        <w:pStyle w:val="ListParagraph"/>
+        <w:numPr>
+          <w:ilvl w:val="1"/>
+          <w:numId w:val="7"/>
+        </w:numPr>
+      </w:pPr>
+      <w:r>
+        <w:t xml:space="preserve">spark-submit </w:t>
+      </w:r>
+      <w:r>
+        <w:t>–</w:t>
+      </w:r>
+      <w:r>
+        <w:t>version</w:t>
+      </w:r>
+    </w:p>
+    <w:p>
+      <w:pPr>
+        <w:pStyle w:val="ListParagraph"/>
+        <w:numPr>
+          <w:ilvl w:val="1"/>
+          <w:numId w:val="7"/>
+        </w:numPr>
+      </w:pPr>
+      <w:proofErr w:type="spellStart"/>
+      <w:r>
+        <w:t>sudo</w:t>
+      </w:r>
+      <w:proofErr w:type="spellEnd"/>
+      <w:r>
+        <w:t xml:space="preserve"> python3 -m pip install </w:t>
+      </w:r>
+      <w:proofErr w:type="spellStart"/>
+      <w:r>
+        <w:t>numpy</w:t>
+      </w:r>
+      <w:proofErr w:type="spellEnd"/>
+    </w:p>
+    <w:p>
+      <w:pPr>
+        <w:pStyle w:val="ListParagraph"/>
+        <w:numPr>
+          <w:ilvl w:val="0"/>
+          <w:numId w:val="7"/>
+        </w:numPr>
+      </w:pPr>
+      <w:r>
+        <w:t>Run the application:</w:t>
+      </w:r>
+    </w:p>
+    <w:p>
+      <w:pPr>
+        <w:pStyle w:val="ListParagraph"/>
+        <w:numPr>
+          <w:ilvl w:val="1"/>
+          <w:numId w:val="7"/>
+        </w:numPr>
+      </w:pPr>
+      <w:r>
+        <w:t xml:space="preserve">spark-submit --packages </w:t>
+      </w:r>
+      <w:proofErr w:type="gramStart"/>
+      <w:r>
+        <w:t>org.apache</w:t>
+      </w:r>
+      <w:proofErr w:type="gramEnd"/>
+      <w:r>
+        <w:t>.</w:t>
+      </w:r>
+      <w:proofErr w:type="gramStart"/>
+      <w:r>
+        <w:t>hadoop:hadoop</w:t>
+      </w:r>
+      <w:proofErr w:type="gramEnd"/>
+      <w:r>
+        <w:t>-aws:3.3.4 predict_model.py s3://kevin-project-2-files/</w:t>
+      </w:r>
+      <w:r>
+        <w:t>Test</w:t>
+      </w:r>
+      <w:r>
+        <w:t>Dataset.csv</w:t>
       </w:r>
     </w:p>
     <w:sectPr>
@@ -919,6 +1596,184 @@
     </w:lvl>
   </w:abstractNum>
   <w:abstractNum w:abstractNumId="2" w15:restartNumberingAfterBreak="0">
+    <w:nsid w:val="15576A42"/>
+    <w:multiLevelType w:val="hybridMultilevel"/>
+    <w:tmpl w:val="C652BBC0"/>
+    <w:lvl w:ilvl="0" w:tplc="A18E5E52">
+      <w:start w:val="1"/>
+      <w:numFmt w:val="decimal"/>
+      <w:lvlText w:val="%1."/>
+      <w:lvlJc w:val="left"/>
+      <w:pPr>
+        <w:ind w:left="408" w:hanging="360"/>
+      </w:pPr>
+      <w:rPr>
+        <w:rFonts w:hint="default"/>
+      </w:rPr>
+    </w:lvl>
+    <w:lvl w:ilvl="1" w:tplc="04090019" w:tentative="1">
+      <w:start w:val="1"/>
+      <w:numFmt w:val="lowerLetter"/>
+      <w:lvlText w:val="%2."/>
+      <w:lvlJc w:val="left"/>
+      <w:pPr>
+        <w:ind w:left="1128" w:hanging="360"/>
+      </w:pPr>
+    </w:lvl>
+    <w:lvl w:ilvl="2" w:tplc="0409001B" w:tentative="1">
+      <w:start w:val="1"/>
+      <w:numFmt w:val="lowerRoman"/>
+      <w:lvlText w:val="%3."/>
+      <w:lvlJc w:val="right"/>
+      <w:pPr>
+        <w:ind w:left="1848" w:hanging="180"/>
+      </w:pPr>
+    </w:lvl>
+    <w:lvl w:ilvl="3" w:tplc="0409000F" w:tentative="1">
+      <w:start w:val="1"/>
+      <w:numFmt w:val="decimal"/>
+      <w:lvlText w:val="%4."/>
+      <w:lvlJc w:val="left"/>
+      <w:pPr>
+        <w:ind w:left="2568" w:hanging="360"/>
+      </w:pPr>
+    </w:lvl>
+    <w:lvl w:ilvl="4" w:tplc="04090019" w:tentative="1">
+      <w:start w:val="1"/>
+      <w:numFmt w:val="lowerLetter"/>
+      <w:lvlText w:val="%5."/>
+      <w:lvlJc w:val="left"/>
+      <w:pPr>
+        <w:ind w:left="3288" w:hanging="360"/>
+      </w:pPr>
+    </w:lvl>
+    <w:lvl w:ilvl="5" w:tplc="0409001B" w:tentative="1">
+      <w:start w:val="1"/>
+      <w:numFmt w:val="lowerRoman"/>
+      <w:lvlText w:val="%6."/>
+      <w:lvlJc w:val="right"/>
+      <w:pPr>
+        <w:ind w:left="4008" w:hanging="180"/>
+      </w:pPr>
+    </w:lvl>
+    <w:lvl w:ilvl="6" w:tplc="0409000F" w:tentative="1">
+      <w:start w:val="1"/>
+      <w:numFmt w:val="decimal"/>
+      <w:lvlText w:val="%7."/>
+      <w:lvlJc w:val="left"/>
+      <w:pPr>
+        <w:ind w:left="4728" w:hanging="360"/>
+      </w:pPr>
+    </w:lvl>
+    <w:lvl w:ilvl="7" w:tplc="04090019" w:tentative="1">
+      <w:start w:val="1"/>
+      <w:numFmt w:val="lowerLetter"/>
+      <w:lvlText w:val="%8."/>
+      <w:lvlJc w:val="left"/>
+      <w:pPr>
+        <w:ind w:left="5448" w:hanging="360"/>
+      </w:pPr>
+    </w:lvl>
+    <w:lvl w:ilvl="8" w:tplc="0409001B" w:tentative="1">
+      <w:start w:val="1"/>
+      <w:numFmt w:val="lowerRoman"/>
+      <w:lvlText w:val="%9."/>
+      <w:lvlJc w:val="right"/>
+      <w:pPr>
+        <w:ind w:left="6168" w:hanging="180"/>
+      </w:pPr>
+    </w:lvl>
+  </w:abstractNum>
+  <w:abstractNum w:abstractNumId="3" w15:restartNumberingAfterBreak="0">
+    <w:nsid w:val="1E0A0F81"/>
+    <w:multiLevelType w:val="hybridMultilevel"/>
+    <w:tmpl w:val="FADED77C"/>
+    <w:lvl w:ilvl="0" w:tplc="FFFFFFFF">
+      <w:start w:val="1"/>
+      <w:numFmt w:val="decimal"/>
+      <w:lvlText w:val="%1."/>
+      <w:lvlJc w:val="left"/>
+      <w:pPr>
+        <w:ind w:left="720" w:hanging="360"/>
+      </w:pPr>
+      <w:rPr>
+        <w:rFonts w:hint="default"/>
+      </w:rPr>
+    </w:lvl>
+    <w:lvl w:ilvl="1" w:tplc="FFFFFFFF">
+      <w:start w:val="1"/>
+      <w:numFmt w:val="lowerLetter"/>
+      <w:lvlText w:val="%2."/>
+      <w:lvlJc w:val="left"/>
+      <w:pPr>
+        <w:ind w:left="1440" w:hanging="360"/>
+      </w:pPr>
+    </w:lvl>
+    <w:lvl w:ilvl="2" w:tplc="FFFFFFFF" w:tentative="1">
+      <w:start w:val="1"/>
+      <w:numFmt w:val="lowerRoman"/>
+      <w:lvlText w:val="%3."/>
+      <w:lvlJc w:val="right"/>
+      <w:pPr>
+        <w:ind w:left="2160" w:hanging="180"/>
+      </w:pPr>
+    </w:lvl>
+    <w:lvl w:ilvl="3" w:tplc="FFFFFFFF" w:tentative="1">
+      <w:start w:val="1"/>
+      <w:numFmt w:val="decimal"/>
+      <w:lvlText w:val="%4."/>
+      <w:lvlJc w:val="left"/>
+      <w:pPr>
+        <w:ind w:left="2880" w:hanging="360"/>
+      </w:pPr>
+    </w:lvl>
+    <w:lvl w:ilvl="4" w:tplc="FFFFFFFF" w:tentative="1">
+      <w:start w:val="1"/>
+      <w:numFmt w:val="lowerLetter"/>
+      <w:lvlText w:val="%5."/>
+      <w:lvlJc w:val="left"/>
+      <w:pPr>
+        <w:ind w:left="3600" w:hanging="360"/>
+      </w:pPr>
+    </w:lvl>
+    <w:lvl w:ilvl="5" w:tplc="FFFFFFFF" w:tentative="1">
+      <w:start w:val="1"/>
+      <w:numFmt w:val="lowerRoman"/>
+      <w:lvlText w:val="%6."/>
+      <w:lvlJc w:val="right"/>
+      <w:pPr>
+        <w:ind w:left="4320" w:hanging="180"/>
+      </w:pPr>
+    </w:lvl>
+    <w:lvl w:ilvl="6" w:tplc="FFFFFFFF" w:tentative="1">
+      <w:start w:val="1"/>
+      <w:numFmt w:val="decimal"/>
+      <w:lvlText w:val="%7."/>
+      <w:lvlJc w:val="left"/>
+      <w:pPr>
+        <w:ind w:left="5040" w:hanging="360"/>
+      </w:pPr>
+    </w:lvl>
+    <w:lvl w:ilvl="7" w:tplc="FFFFFFFF" w:tentative="1">
+      <w:start w:val="1"/>
+      <w:numFmt w:val="lowerLetter"/>
+      <w:lvlText w:val="%8."/>
+      <w:lvlJc w:val="left"/>
+      <w:pPr>
+        <w:ind w:left="5760" w:hanging="360"/>
+      </w:pPr>
+    </w:lvl>
+    <w:lvl w:ilvl="8" w:tplc="FFFFFFFF" w:tentative="1">
+      <w:start w:val="1"/>
+      <w:numFmt w:val="lowerRoman"/>
+      <w:lvlText w:val="%9."/>
+      <w:lvlJc w:val="right"/>
+      <w:pPr>
+        <w:ind w:left="6480" w:hanging="180"/>
+      </w:pPr>
+    </w:lvl>
+  </w:abstractNum>
+  <w:abstractNum w:abstractNumId="4" w15:restartNumberingAfterBreak="0">
     <w:nsid w:val="1E3752F7"/>
     <w:multiLevelType w:val="hybridMultilevel"/>
     <w:tmpl w:val="69EE4B2E"/>
@@ -1007,7 +1862,7 @@
       </w:pPr>
     </w:lvl>
   </w:abstractNum>
-  <w:abstractNum w:abstractNumId="3" w15:restartNumberingAfterBreak="0">
+  <w:abstractNum w:abstractNumId="5" w15:restartNumberingAfterBreak="0">
     <w:nsid w:val="22B77490"/>
     <w:multiLevelType w:val="hybridMultilevel"/>
     <w:tmpl w:val="1C78A708"/>
@@ -1096,17 +1951,115 @@
       </w:pPr>
     </w:lvl>
   </w:abstractNum>
+  <w:abstractNum w:abstractNumId="6" w15:restartNumberingAfterBreak="0">
+    <w:nsid w:val="352D5056"/>
+    <w:multiLevelType w:val="hybridMultilevel"/>
+    <w:tmpl w:val="F432ED18"/>
+    <w:lvl w:ilvl="0" w:tplc="215E93F0">
+      <w:start w:val="1"/>
+      <w:numFmt w:val="decimal"/>
+      <w:lvlText w:val="%1."/>
+      <w:lvlJc w:val="left"/>
+      <w:pPr>
+        <w:ind w:left="768" w:hanging="360"/>
+      </w:pPr>
+      <w:rPr>
+        <w:rFonts w:hint="default"/>
+      </w:rPr>
+    </w:lvl>
+    <w:lvl w:ilvl="1" w:tplc="04090019">
+      <w:start w:val="1"/>
+      <w:numFmt w:val="lowerLetter"/>
+      <w:lvlText w:val="%2."/>
+      <w:lvlJc w:val="left"/>
+      <w:pPr>
+        <w:ind w:left="1488" w:hanging="360"/>
+      </w:pPr>
+    </w:lvl>
+    <w:lvl w:ilvl="2" w:tplc="0409001B" w:tentative="1">
+      <w:start w:val="1"/>
+      <w:numFmt w:val="lowerRoman"/>
+      <w:lvlText w:val="%3."/>
+      <w:lvlJc w:val="right"/>
+      <w:pPr>
+        <w:ind w:left="2208" w:hanging="180"/>
+      </w:pPr>
+    </w:lvl>
+    <w:lvl w:ilvl="3" w:tplc="0409000F" w:tentative="1">
+      <w:start w:val="1"/>
+      <w:numFmt w:val="decimal"/>
+      <w:lvlText w:val="%4."/>
+      <w:lvlJc w:val="left"/>
+      <w:pPr>
+        <w:ind w:left="2928" w:hanging="360"/>
+      </w:pPr>
+    </w:lvl>
+    <w:lvl w:ilvl="4" w:tplc="04090019" w:tentative="1">
+      <w:start w:val="1"/>
+      <w:numFmt w:val="lowerLetter"/>
+      <w:lvlText w:val="%5."/>
+      <w:lvlJc w:val="left"/>
+      <w:pPr>
+        <w:ind w:left="3648" w:hanging="360"/>
+      </w:pPr>
+    </w:lvl>
+    <w:lvl w:ilvl="5" w:tplc="0409001B" w:tentative="1">
+      <w:start w:val="1"/>
+      <w:numFmt w:val="lowerRoman"/>
+      <w:lvlText w:val="%6."/>
+      <w:lvlJc w:val="right"/>
+      <w:pPr>
+        <w:ind w:left="4368" w:hanging="180"/>
+      </w:pPr>
+    </w:lvl>
+    <w:lvl w:ilvl="6" w:tplc="0409000F" w:tentative="1">
+      <w:start w:val="1"/>
+      <w:numFmt w:val="decimal"/>
+      <w:lvlText w:val="%7."/>
+      <w:lvlJc w:val="left"/>
+      <w:pPr>
+        <w:ind w:left="5088" w:hanging="360"/>
+      </w:pPr>
+    </w:lvl>
+    <w:lvl w:ilvl="7" w:tplc="04090019" w:tentative="1">
+      <w:start w:val="1"/>
+      <w:numFmt w:val="lowerLetter"/>
+      <w:lvlText w:val="%8."/>
+      <w:lvlJc w:val="left"/>
+      <w:pPr>
+        <w:ind w:left="5808" w:hanging="360"/>
+      </w:pPr>
+    </w:lvl>
+    <w:lvl w:ilvl="8" w:tplc="0409001B" w:tentative="1">
+      <w:start w:val="1"/>
+      <w:numFmt w:val="lowerRoman"/>
+      <w:lvlText w:val="%9."/>
+      <w:lvlJc w:val="right"/>
+      <w:pPr>
+        <w:ind w:left="6528" w:hanging="180"/>
+      </w:pPr>
+    </w:lvl>
+  </w:abstractNum>
   <w:num w:numId="1" w16cid:durableId="458648009">
-    <w:abstractNumId w:val="3"/>
+    <w:abstractNumId w:val="5"/>
   </w:num>
   <w:num w:numId="2" w16cid:durableId="1708294098">
     <w:abstractNumId w:val="1"/>
   </w:num>
   <w:num w:numId="3" w16cid:durableId="864752485">
-    <w:abstractNumId w:val="2"/>
+    <w:abstractNumId w:val="4"/>
   </w:num>
   <w:num w:numId="4" w16cid:durableId="1785884950">
     <w:abstractNumId w:val="0"/>
+  </w:num>
+  <w:num w:numId="5" w16cid:durableId="1917126427">
+    <w:abstractNumId w:val="3"/>
+  </w:num>
+  <w:num w:numId="6" w16cid:durableId="401298582">
+    <w:abstractNumId w:val="2"/>
+  </w:num>
+  <w:num w:numId="7" w16cid:durableId="1642341201">
+    <w:abstractNumId w:val="6"/>
   </w:num>
 </w:numbering>
 </file>

</xml_diff>